<commit_message>
:racehorse: 2021.12.15 os examination
</commit_message>
<xml_diff>
--- a/表格.docx
+++ b/表格.docx
@@ -134,9 +134,6 @@
           <w:p>
             <w:pPr>
               <w:jc w:val="center"/>
-              <w:rPr>
-                <w:rFonts w:hint="eastAsia"/>
-              </w:rPr>
             </w:pPr>
             <w:r>
               <w:t>OPT</w:t>
@@ -256,9 +253,6 @@
           <w:p>
             <w:pPr>
               <w:jc w:val="left"/>
-              <w:rPr>
-                <w:rFonts w:hint="eastAsia"/>
-              </w:rPr>
             </w:pPr>
             <w:r>
               <w:rPr>
@@ -317,9 +311,6 @@
           <w:p>
             <w:pPr>
               <w:jc w:val="center"/>
-              <w:rPr>
-                <w:rFonts w:hint="eastAsia"/>
-              </w:rPr>
             </w:pPr>
             <w:r>
               <w:t>FIFO</w:t>
@@ -427,13 +418,7 @@
               <w:rPr>
                 <w:rFonts w:hint="eastAsia"/>
               </w:rPr>
-              <w:t>与进程实际运行时的规律不适应</w:t>
-            </w:r>
-            <w:r>
-              <w:rPr>
-                <w:rFonts w:hint="eastAsia"/>
-              </w:rPr>
-              <w:t>，且会</w:t>
+              <w:t>与进程实际运行时的规律不适应，且会</w:t>
             </w:r>
             <w:r>
               <w:rPr>
@@ -464,9 +449,6 @@
           <w:p>
             <w:pPr>
               <w:jc w:val="center"/>
-              <w:rPr>
-                <w:rFonts w:hint="eastAsia"/>
-              </w:rPr>
             </w:pPr>
             <w:r>
               <w:rPr>
@@ -495,9 +477,6 @@
           <w:p>
             <w:pPr>
               <w:jc w:val="left"/>
-              <w:rPr>
-                <w:rFonts w:hint="eastAsia"/>
-              </w:rPr>
             </w:pPr>
             <w:r>
               <w:rPr>
@@ -516,13 +495,7 @@
               <w:rPr>
                 <w:rFonts w:hint="eastAsia"/>
               </w:rPr>
-              <w:t>的页面予以淘汰，</w:t>
-            </w:r>
-            <w:r>
-              <w:rPr>
-                <w:rFonts w:hint="eastAsia"/>
-              </w:rPr>
-              <w:t>即以</w:t>
+              <w:t>的页面予以淘汰，即以</w:t>
             </w:r>
             <w:r>
               <w:rPr>
@@ -666,13 +639,7 @@
               <w:rPr>
                 <w:rFonts w:hint="eastAsia"/>
               </w:rPr>
-              <w:t>缺页率低，</w:t>
-            </w:r>
-            <w:r>
-              <w:rPr>
-                <w:rFonts w:hint="eastAsia"/>
-              </w:rPr>
-              <w:t>没有</w:t>
+              <w:t>缺页率低，没有</w:t>
             </w:r>
             <w:r>
               <w:t>Belady</w:t>
@@ -689,9 +656,6 @@
           <w:p>
             <w:pPr>
               <w:jc w:val="left"/>
-              <w:rPr>
-                <w:rFonts w:hint="eastAsia"/>
-              </w:rPr>
             </w:pPr>
             <w:r>
               <w:rPr>
@@ -724,9 +688,6 @@
           <w:p>
             <w:pPr>
               <w:jc w:val="center"/>
-              <w:rPr>
-                <w:rFonts w:hint="eastAsia"/>
-              </w:rPr>
             </w:pPr>
             <w:r>
               <w:t>CLOCK</w:t>
@@ -749,9 +710,6 @@
           <w:p>
             <w:pPr>
               <w:jc w:val="left"/>
-              <w:rPr>
-                <w:rFonts w:hint="eastAsia"/>
-              </w:rPr>
             </w:pPr>
             <w:r>
               <w:rPr>
@@ -769,28 +727,10 @@
               <w:rPr>
                 <w:rFonts w:hint="eastAsia"/>
               </w:rPr>
-              <w:t>能</w:t>
-            </w:r>
-            <w:r>
-              <w:rPr>
-                <w:rFonts w:hint="eastAsia"/>
-              </w:rPr>
-              <w:t>，有多种变体，也称为</w:t>
-            </w:r>
-            <w:r>
-              <w:rPr>
-                <w:rFonts w:hint="eastAsia"/>
-              </w:rPr>
-              <w:t>最近未用（</w:t>
-            </w:r>
-            <w:r>
-              <w:t>Not Recently</w:t>
-            </w:r>
-            <w:r>
-              <w:t xml:space="preserve"> </w:t>
-            </w:r>
-            <w:r>
-              <w:t>Used, NRU</w:t>
+              <w:t>能，有多种变体，也称为最近未用（</w:t>
+            </w:r>
+            <w:r>
+              <w:t>Not Recently Used, NRU</w:t>
             </w:r>
             <w:r>
               <w:t>）算法</w:t>
@@ -899,13 +839,7 @@
               <w:rPr>
                 <w:rFonts w:hint="eastAsia"/>
               </w:rPr>
-              <w:t>。淘汰时从当前指针遍历循环链表</w:t>
-            </w:r>
-            <w:r>
-              <w:rPr>
-                <w:rFonts w:hint="eastAsia"/>
-              </w:rPr>
-              <w:t>，</w:t>
+              <w:t>。淘汰时从当前指针遍历循环链表，</w:t>
             </w:r>
             <w:r>
               <w:rPr>
@@ -972,9 +906,6 @@
           <w:p>
             <w:pPr>
               <w:jc w:val="left"/>
-              <w:rPr>
-                <w:rFonts w:hint="eastAsia"/>
-              </w:rPr>
             </w:pPr>
             <w:r>
               <w:rPr>
@@ -1029,15 +960,7 @@
               <w:rPr>
                 <w:rFonts w:hint="eastAsia"/>
               </w:rPr>
-              <w:t>（修改</w:t>
-            </w:r>
-            <w:bookmarkStart w:id="0" w:name="_GoBack"/>
-            <w:bookmarkEnd w:id="0"/>
-            <w:r>
-              <w:rPr>
-                <w:rFonts w:hint="eastAsia"/>
-              </w:rPr>
-              <w:t>要写回磁盘）</w:t>
+              <w:t>（修改要写回磁盘）</w:t>
             </w:r>
           </w:p>
         </w:tc>
@@ -1301,9 +1224,6 @@
               </w:numPr>
               <w:ind w:firstLineChars="0"/>
               <w:jc w:val="left"/>
-              <w:rPr>
-                <w:rFonts w:hint="eastAsia"/>
-              </w:rPr>
             </w:pPr>
             <w:r>
               <w:rPr>
@@ -1439,7 +1359,19 @@
               <w:rPr>
                 <w:rFonts w:hint="eastAsia"/>
               </w:rPr>
-              <w:t>（此时所有页面只可能属于</w:t>
+              <w:t>（此时</w:t>
+            </w:r>
+            <w:r>
+              <w:rPr>
+                <w:rFonts w:hint="eastAsia"/>
+              </w:rPr>
+              <w:t>被修改后</w:t>
+            </w:r>
+            <w:r>
+              <w:rPr>
+                <w:rFonts w:hint="eastAsia"/>
+              </w:rPr>
+              <w:t>页面只可能属于</w:t>
             </w:r>
             <w:r>
               <w:rPr>
@@ -1463,7 +1395,45 @@
               <w:rPr>
                 <w:rFonts w:hint="eastAsia"/>
               </w:rPr>
-              <w:t>类）</w:t>
+              <w:t>类</w:t>
+            </w:r>
+            <w:r>
+              <w:rPr>
+                <w:rFonts w:hint="eastAsia"/>
+              </w:rPr>
+              <w:t>，之后可能会被访问或修改变成</w:t>
+            </w:r>
+            <w:r>
+              <w:rPr>
+                <w:rFonts w:hint="eastAsia"/>
+              </w:rPr>
+              <w:t>3</w:t>
+            </w:r>
+            <w:r>
+              <w:rPr>
+                <w:rFonts w:hint="eastAsia"/>
+              </w:rPr>
+              <w:t>，</w:t>
+            </w:r>
+            <w:r>
+              <w:rPr>
+                <w:rFonts w:hint="eastAsia"/>
+              </w:rPr>
+              <w:t>4</w:t>
+            </w:r>
+            <w:r>
+              <w:rPr>
+                <w:rFonts w:hint="eastAsia"/>
+              </w:rPr>
+              <w:t>类</w:t>
+            </w:r>
+            <w:bookmarkStart w:id="0" w:name="_GoBack"/>
+            <w:bookmarkEnd w:id="0"/>
+            <w:r>
+              <w:rPr>
+                <w:rFonts w:hint="eastAsia"/>
+              </w:rPr>
+              <w:t>）</w:t>
             </w:r>
           </w:p>
         </w:tc>
@@ -1499,9 +1469,6 @@
     <w:p>
       <w:pPr>
         <w:jc w:val="center"/>
-        <w:rPr>
-          <w:rFonts w:hint="eastAsia"/>
-        </w:rPr>
       </w:pPr>
     </w:p>
     <w:sectPr>

</xml_diff>